<commit_message>
update rmd files inline with files sent for proofs
</commit_message>
<xml_diff>
--- a/Tseltal-CLE-SuppMat.docx
+++ b/Tseltal-CLE-SuppMat.docx
@@ -105,7 +105,7 @@
               <w:rPr>
                 <w:vertAlign w:val="superscript"/>
               </w:rPr>
-              <w:t xml:space="preserve">1,2</w:t>
+              <w:t xml:space="preserve">1</w:t>
             </w:r>
           </w:p>
         </w:tc>
@@ -128,28 +128,6 @@
             </w:r>
             <w:r>
               <w:t xml:space="preserve">Max Planck Institute for Psycholinguistics</w:t>
-            </w:r>
-          </w:p>
-        </w:tc>
-      </w:tr>
-      <w:tr>
-        <w:tc>
-          <w:p>
-            <w:pPr>
-              <w:pStyle w:val="Compact"/>
-              <w:jc w:val="center"/>
-            </w:pPr>
-            <w:r>
-              <w:rPr>
-                <w:vertAlign w:val="superscript"/>
-              </w:rPr>
-              <w:t xml:space="preserve">2</w:t>
-            </w:r>
-            <w:r>
-              <w:t xml:space="preserve"> </w:t>
-            </w:r>
-            <w:r>
-              <w:t xml:space="preserve">Department of Biological Anthropology, Cambridge University</w:t>
             </w:r>
           </w:p>
         </w:tc>
@@ -320,7 +298,7 @@
         <w:t xml:space="preserve"> </w:t>
       </w:r>
       <w:r>
-        <w:t xml:space="preserve">effects on two speech environment variables: TCDS min/hr and ODS min/hr. Here in the Supplementary Materials we give the full model output tables for each analysis, including re-leveled versions of each model to show all three of the two-way contrasts between the three-level time-of-day factor (i.e., morning vs. midday, morning vs. afternoon, and midday vs. afternoon). We also include, for each of the measures, a histogram showing how each variable is distributed (i.e., usually because they are non-normal and/or zero-inflated) and a figure showing the distribution of model residuals. For every negative binomial model, we also include the full model output table and residual plots for a matching gaussian mixed-effects regressions which uses a logged dependent measure. Such gaussian models with logged measures are an alternative solution to analyzing non-normal distributions sometimes used in psycholinguistics, but are not suitable for the current data given how our speech environment measures are distributed, particularly in the randomly sampled clips (see, e.g., Figures</w:t>
+        <w:t xml:space="preserve">effects on two speech environment variables: TCDS min/hr and ODS min/hr. Here in the Supplementary Materials we give the full model output tables for each analysis, including re-leveled versions of each model to show all three of the two-way contrasts between the three-level time-of-day factor (i.e., morning vs. midday, morning vs. afternoon, and midday vs. afternoon). We also include, for each of the measures, a histogram showing how each variable is distributed (i.e., because they are non-normal and/or zero-inflated) and a figure showing the distribution of model residuals. For every negative binomial model, we also include the full model output table and residual plots for matching gaussian mixed-effects regressions which uses a logged dependent measure. Such gaussian models with logged measures are an alternative solution to analyzing non-normal distributions sometimes used in psycholinguistics, but are not suitable for the current data given how our speech environment measures are distributed, particularly in the randomly sampled clips (see, e.g., Figures</w:t>
       </w:r>
       <w:r>
         <w:t xml:space="preserve"> </w:t>
@@ -12528,16 +12506,7 @@
         <w:rPr>
           <w:i/>
         </w:rPr>
-        <w:t xml:space="preserve">Full output of the negative binomial mixed-effects regression of ODS min/hr for the turn-taking sample, with</w:t>
-      </w:r>
-      <w:r>
-        <w:rPr>
-          <w:i/>
-        </w:rPr>
-        <w:t xml:space="preserve"> </w:t>
-      </w:r>
-      <w:r>
-        <w:t xml:space="preserve">morning* as the reference level for time of day (note that most default models have midday as the reference level for time of day; the default model is changed here due to convergence issues).*</w:t>
+        <w:t xml:space="preserve">Full output of the negative binomial mixed-effects regression of ODS min/hr for the turn-taking sample, with morning as the reference level for time of day (note that most default models have midday as the reference level for time of day; the default model is changed here due to convergence issues).</w:t>
       </w:r>
     </w:p>
     <w:tbl>
@@ -16426,7 +16395,27 @@
         <w:t xml:space="preserve">9</w:t>
       </w:r>
       <w:r>
-        <w:t xml:space="preserve">(2), 378–400. Retrieved from</w:t>
+        <w:t xml:space="preserve">, 378–400.</w:t>
+      </w:r>
+    </w:p>
+    <w:p>
+      <w:pPr>
+        <w:pStyle w:val="Textkrper"/>
+      </w:pPr>
+      <w:r>
+        <w:t xml:space="preserve">Brooks, M. E., Kristensen, K., van Benthem, K. J., Magnusson, A., Berg, C. W., Nielsen, A., … Bolker, B. M. (2017b). Modeling zero-inflated count data with glmmTMB.</w:t>
+      </w:r>
+      <w:r>
+        <w:t xml:space="preserve"> </w:t>
+      </w:r>
+      <w:r>
+        <w:rPr>
+          <w:i/>
+        </w:rPr>
+        <w:t xml:space="preserve">bioRxiv</w:t>
+      </w:r>
+      <w:r>
+        <w:t xml:space="preserve">.</w:t>
       </w:r>
       <w:r>
         <w:t xml:space="preserve"> </w:t>
@@ -16436,35 +16425,7 @@
           <w:rPr>
             <w:rStyle w:val="Hyperlink"/>
           </w:rPr>
-          <w:t xml:space="preserve">https://journal.r-project.org/archive/2017/RJ-2017-066/index.html</w:t>
-        </w:r>
-      </w:hyperlink>
-    </w:p>
-    <w:p>
-      <w:pPr>
-        <w:pStyle w:val="Textkrper"/>
-      </w:pPr>
-      <w:r>
-        <w:t xml:space="preserve">Brooks, M. E., Kristensen, K., van Benthem, K. J., Magnusson, A., Berg, C. W., Nielsen, A., … Bolker, B. M. (2017b). Modeling zero-inflated count data with glmmTMB.</w:t>
-      </w:r>
-      <w:r>
-        <w:t xml:space="preserve"> </w:t>
-      </w:r>
-      <w:r>
-        <w:rPr>
-          <w:i/>
-        </w:rPr>
-        <w:t xml:space="preserve">bioRxiv</w:t>
-      </w:r>
-      <w:r>
-        <w:t xml:space="preserve">. doi:</w:t>
-      </w:r>
-      <w:hyperlink r:id="rId46">
-        <w:r>
-          <w:rPr>
-            <w:rStyle w:val="Hyperlink"/>
-          </w:rPr>
-          <w:t xml:space="preserve">10.1101/132753</w:t>
+          <w:t xml:space="preserve">https://doi.org/10.1101/132753</w:t>
         </w:r>
       </w:hyperlink>
     </w:p>
@@ -16873,7 +16834,7 @@
     </w:lvl>
   </w:abstractNum>
   <w:abstractNum w:abstractNumId="990">
-    <w:nsid w:val="2b8fafd8"/>
+    <w:nsid w:val="dfa61f71"/>
     <w:multiLevelType w:val="multilevel"/>
     <w:lvl w:ilvl="0">
       <w:numFmt w:val="bullet"/>

</xml_diff>